<commit_message>
Proposal and Contribution Stuff
Please look over the proposal to see if it can be written any more
elegantly.
</commit_message>
<xml_diff>
--- a/Boyareddygari_Danzer_2ndPR/Print Only/Statement of Karthik's Contribution.docx
+++ b/Boyareddygari_Danzer_2ndPR/Print Only/Statement of Karthik's Contribution.docx
@@ -24,7 +24,15 @@
           <w:sz w:val="28"/>
           <w:szCs w:val="28"/>
         </w:rPr>
-        <w:t xml:space="preserve"> code for the text readouts, reviewed the code developed by Reese, carried out the planning for subsequent meetings with Dr. </w:t>
+        <w:t xml:space="preserve"> code for the text readouts, reviewed the code developed by Reese, carried out the planning for subseque</w:t>
+      </w:r>
+      <w:r>
+        <w:rPr>
+          <w:rFonts w:ascii="Times New Roman" w:hAnsi="Times New Roman" w:cs="Times New Roman"/>
+          <w:sz w:val="28"/>
+          <w:szCs w:val="28"/>
+        </w:rPr>
+        <w:t xml:space="preserve">nt meetings with Dr. </w:t>
       </w:r>
       <w:proofErr w:type="spellStart"/>
       <w:r>
@@ -42,7 +50,15 @@
           <w:sz w:val="28"/>
           <w:szCs w:val="28"/>
         </w:rPr>
-        <w:t xml:space="preserve">, and </w:t>
+        <w:t>,</w:t>
+      </w:r>
+      <w:r>
+        <w:rPr>
+          <w:rFonts w:ascii="Times New Roman" w:hAnsi="Times New Roman" w:cs="Times New Roman"/>
+          <w:sz w:val="28"/>
+          <w:szCs w:val="28"/>
+        </w:rPr>
+        <w:t xml:space="preserve"> </w:t>
       </w:r>
       <w:r>
         <w:rPr>
@@ -58,56 +74,60 @@
           <w:sz w:val="28"/>
           <w:szCs w:val="28"/>
         </w:rPr>
-        <w:t xml:space="preserve">ted the code for the interface. </w:t>
-      </w:r>
-      <w:r>
-        <w:rPr>
-          <w:rFonts w:ascii="Times New Roman" w:hAnsi="Times New Roman" w:cs="Times New Roman"/>
-          <w:sz w:val="28"/>
-          <w:szCs w:val="28"/>
-        </w:rPr>
-        <w:t>I expect to spend much of the upcoming days researching star evolution data for the database as well as for the points that will remain stationary within the H</w:t>
-      </w:r>
-      <w:r>
-        <w:rPr>
-          <w:rFonts w:ascii="Times New Roman" w:hAnsi="Times New Roman" w:cs="Times New Roman"/>
-          <w:sz w:val="28"/>
-          <w:szCs w:val="28"/>
-        </w:rPr>
-        <w:t>R diagram</w:t>
-      </w:r>
-      <w:r>
-        <w:rPr>
-          <w:rFonts w:ascii="Times New Roman" w:hAnsi="Times New Roman" w:cs="Times New Roman"/>
-          <w:sz w:val="28"/>
-          <w:szCs w:val="28"/>
-        </w:rPr>
-        <w:t xml:space="preserve"> with Reese’s guidance</w:t>
-      </w:r>
-      <w:r>
-        <w:rPr>
-          <w:rFonts w:ascii="Times New Roman" w:hAnsi="Times New Roman" w:cs="Times New Roman"/>
-          <w:sz w:val="28"/>
-          <w:szCs w:val="28"/>
-        </w:rPr>
-        <w:t xml:space="preserve">. Many helper functions will be written for each individual star mass because it is highly unlikely that there will be a linear relationship between any of the variables that would make the interface very simplistic. These would include a function for the exterior graphic, which would have to alter the color of the sphere as well as the radius. The interior graphic would need functions to control the number of disks, their </w:t>
-      </w:r>
-      <w:r>
-        <w:rPr>
-          <w:rFonts w:ascii="Times New Roman" w:hAnsi="Times New Roman" w:cs="Times New Roman"/>
-          <w:sz w:val="28"/>
-          <w:szCs w:val="28"/>
-        </w:rPr>
-        <w:t>precedence, and their colors. The HR diagram graphic would need to have the temperature and luminosity of the star accessible to it, so the point can be plotted and adjusted throughout the star’s evolution. The readouts would need almost all of this data accessible to it. Furthermore, the interface must accommodate a star mass-ch</w:t>
-      </w:r>
-      <w:r>
-        <w:rPr>
-          <w:rFonts w:ascii="Times New Roman" w:hAnsi="Times New Roman" w:cs="Times New Roman"/>
-          <w:sz w:val="28"/>
-          <w:szCs w:val="28"/>
-        </w:rPr>
-        <w:t>oosing functionality. I will be developing code while also reviewing Reese’s code to alleviate any bugs that may arise (as is the case with any person’s code). All the while, he will be doing the same (except he will be reviewing my code).</w:t>
-      </w:r>
+        <w:t>ted the code for the interface</w:t>
+      </w:r>
+      <w:r>
+        <w:rPr>
+          <w:rFonts w:ascii="Times New Roman" w:hAnsi="Times New Roman" w:cs="Times New Roman"/>
+          <w:sz w:val="28"/>
+          <w:szCs w:val="28"/>
+        </w:rPr>
+        <w:t xml:space="preserve">, explored the possibility of using Differential Equations to run the program (which ultimately failed), written the alter function, written the connect function, and am currently revamping the </w:t>
+      </w:r>
+      <w:proofErr w:type="spellStart"/>
+      <w:r>
+        <w:rPr>
+          <w:rFonts w:ascii="Times New Roman" w:hAnsi="Times New Roman" w:cs="Times New Roman"/>
+          <w:sz w:val="28"/>
+          <w:szCs w:val="28"/>
+        </w:rPr>
+        <w:t>fancyInterpolation</w:t>
+      </w:r>
+      <w:proofErr w:type="spellEnd"/>
+      <w:r>
+        <w:rPr>
+          <w:rFonts w:ascii="Times New Roman" w:hAnsi="Times New Roman" w:cs="Times New Roman"/>
+          <w:sz w:val="28"/>
+          <w:szCs w:val="28"/>
+        </w:rPr>
+        <w:t xml:space="preserve"> function to increase efficiency</w:t>
+      </w:r>
+      <w:r>
+        <w:rPr>
+          <w:rFonts w:ascii="Times New Roman" w:hAnsi="Times New Roman" w:cs="Times New Roman"/>
+          <w:sz w:val="28"/>
+          <w:szCs w:val="28"/>
+        </w:rPr>
+        <w:t xml:space="preserve">. </w:t>
+      </w:r>
+      <w:r>
+        <w:rPr>
+          <w:rFonts w:ascii="Times New Roman" w:hAnsi="Times New Roman" w:cs="Times New Roman"/>
+          <w:sz w:val="28"/>
+          <w:szCs w:val="28"/>
+        </w:rPr>
+        <w:t xml:space="preserve">The next few days will be spent creating and modifying helper functions to handle the data and produce meaningful </w:t>
+      </w:r>
+      <w:r>
+        <w:rPr>
+          <w:rFonts w:ascii="Times New Roman" w:hAnsi="Times New Roman" w:cs="Times New Roman"/>
+          <w:sz w:val="28"/>
+          <w:szCs w:val="28"/>
+        </w:rPr>
+        <w:t>functions (and data) which are to be utilized in running the graphic smoothly. I will be generalizing functions to apply them for other datasets. I will also be managing the accuracy and precision handling of the system to create an accurate animation. Commenting of the code will also be done in the upcoming days by both Reese and me.</w:t>
+      </w:r>
+      <w:bookmarkStart w:id="0" w:name="_GoBack"/>
+      <w:bookmarkEnd w:id="0"/>
     </w:p>
     <w:p>
       <w:pPr>
@@ -160,8 +180,6 @@
         </w:rPr>
         <w:t>Boyareddygari</w:t>
       </w:r>
-      <w:bookmarkStart w:id="0" w:name="_GoBack"/>
-      <w:bookmarkEnd w:id="0"/>
       <w:proofErr w:type="spellEnd"/>
     </w:p>
     <w:p>

</xml_diff>